<commit_message>
HLD and LLD changes
</commit_message>
<xml_diff>
--- a/HLD.docx
+++ b/HLD.docx
@@ -4,28 +4,57 @@
   <w:body>
     <w:p>
       <w:pPr>
-        <w:pStyle w:val="Title"/>
+        <w:pStyle w:val="a3"/>
+        <w:spacing w:line="240" w:lineRule="auto"/>
         <w:contextualSpacing w:val="0"/>
+        <w:jc w:val="center"/>
+        <w:rPr>
+          <w:sz w:val="44"/>
+          <w:szCs w:val="44"/>
+        </w:rPr>
       </w:pPr>
       <w:bookmarkStart w:id="0" w:name="_rzmyullxgo27" w:colFirst="0" w:colLast="0"/>
       <w:bookmarkEnd w:id="0"/>
       <w:proofErr w:type="spellStart"/>
       <w:r>
+        <w:rPr>
+          <w:sz w:val="44"/>
+          <w:szCs w:val="44"/>
+        </w:rPr>
         <w:t>Algo</w:t>
       </w:r>
       <w:proofErr w:type="spellEnd"/>
       <w:r>
+        <w:rPr>
+          <w:sz w:val="44"/>
+          <w:szCs w:val="44"/>
+        </w:rPr>
         <w:t xml:space="preserve">-trading market </w:t>
       </w:r>
       <w:r>
+        <w:rPr>
+          <w:sz w:val="44"/>
+          <w:szCs w:val="44"/>
+        </w:rPr>
         <w:t>Client</w:t>
       </w:r>
       <w:r>
+        <w:rPr>
+          <w:sz w:val="44"/>
+          <w:szCs w:val="44"/>
+        </w:rPr>
         <w:t xml:space="preserve"> HLD</w:t>
       </w:r>
     </w:p>
-    <w:p/>
-    <w:p>
+    <w:p>
+      <w:pPr>
+        <w:spacing w:line="240" w:lineRule="auto"/>
+      </w:pPr>
+    </w:p>
+    <w:p>
+      <w:pPr>
+        <w:spacing w:line="240" w:lineRule="auto"/>
+      </w:pPr>
       <w:r>
         <w:t xml:space="preserve">The program simulate </w:t>
       </w:r>
@@ -39,124 +68,166 @@
       </w:r>
     </w:p>
     <w:p>
+      <w:pPr>
+        <w:spacing w:line="240" w:lineRule="auto"/>
+      </w:pPr>
       <w:r>
         <w:t>It bridges between the client side and the server side using the following requests.</w:t>
       </w:r>
-      <w:bookmarkStart w:id="1" w:name="_GoBack"/>
+    </w:p>
+    <w:p>
+      <w:pPr>
+        <w:pStyle w:val="3"/>
+        <w:spacing w:line="240" w:lineRule="auto"/>
+        <w:contextualSpacing w:val="0"/>
+      </w:pPr>
+      <w:bookmarkStart w:id="1" w:name="_hkpbv1t5gnvv" w:colFirst="0" w:colLast="0"/>
       <w:bookmarkEnd w:id="1"/>
-    </w:p>
-    <w:p>
-      <w:pPr>
-        <w:pStyle w:val="Heading3"/>
+      <w:r>
+        <w:t>Sell request</w:t>
+      </w:r>
+    </w:p>
+    <w:p>
+      <w:pPr>
+        <w:spacing w:line="240" w:lineRule="auto"/>
+      </w:pPr>
+      <w:r>
+        <w:t>A sell request is a request that when posted to the server shows the will of a user to sell some amount of a commodity for a certain price. Posting sell requests automatically reduces the amount of available commodity the user has.</w:t>
+      </w:r>
+    </w:p>
+    <w:p>
+      <w:pPr>
+        <w:spacing w:line="240" w:lineRule="auto"/>
+      </w:pPr>
+      <w:r>
+        <w:t>A sell request contains a commodity id, amount and ask price. If the user has enough resources to make the sell, the market replies with a sell ID.</w:t>
+      </w:r>
+    </w:p>
+    <w:p>
+      <w:pPr>
+        <w:pStyle w:val="3"/>
+        <w:spacing w:line="240" w:lineRule="auto"/>
         <w:contextualSpacing w:val="0"/>
       </w:pPr>
-      <w:bookmarkStart w:id="2" w:name="_hkpbv1t5gnvv" w:colFirst="0" w:colLast="0"/>
-      <w:bookmarkEnd w:id="2"/>
-      <w:r>
-        <w:t>Sell request</w:t>
-      </w:r>
-    </w:p>
-    <w:p>
-      <w:r>
-        <w:t>A sell request is a request that when posted to the server shows the will of a user to sell some amount of a commodity for a certain price. Posting sell requests automatically reduces the amount of available commodity the user has.</w:t>
-      </w:r>
-    </w:p>
-    <w:p>
-      <w:r>
-        <w:t>A sell request contains a commodity id, amount and ask price. If the user has enough resources to make the sell, the market replies with a sell ID.</w:t>
-      </w:r>
-    </w:p>
-    <w:p>
-      <w:pPr>
-        <w:pStyle w:val="Heading3"/>
+      <w:r>
+        <w:t>Buy request</w:t>
+      </w:r>
+    </w:p>
+    <w:p>
+      <w:pPr>
+        <w:spacing w:line="240" w:lineRule="auto"/>
+      </w:pPr>
+      <w:r>
+        <w:t>A buy request is a request that when posted to the server shows the will of a user to buy some amount of a commodity for a certain price. Posting buy requests automatically reduces the amount of available funds the user has.</w:t>
+      </w:r>
+    </w:p>
+    <w:p>
+      <w:pPr>
+        <w:spacing w:line="240" w:lineRule="auto"/>
+      </w:pPr>
+      <w:r>
+        <w:t>A buy request contains a commodity id, amount and bid price. If the user has enough resources to make the sell, the market replies with a buy ID.</w:t>
+      </w:r>
+    </w:p>
+    <w:p>
+      <w:pPr>
+        <w:pStyle w:val="3"/>
+        <w:spacing w:line="240" w:lineRule="auto"/>
         <w:contextualSpacing w:val="0"/>
       </w:pPr>
       <w:r>
-        <w:t>Buy request</w:t>
-      </w:r>
-    </w:p>
-    <w:p>
-      <w:r>
-        <w:t>A buy request is a request that when posted to the server shows the will of a user to buy some amount of a commodity for a certain price. Posting buy requests automatically reduces the amount of available funds the user has.</w:t>
-      </w:r>
-    </w:p>
-    <w:p>
-      <w:r>
-        <w:t>A buy request contains a commodity id, amount and bid price. If the user has enough resources to make the sell, the market replies with a buy ID.</w:t>
-      </w:r>
-    </w:p>
-    <w:p>
-      <w:pPr>
-        <w:pStyle w:val="Heading3"/>
+        <w:t>Cancel request</w:t>
+      </w:r>
+    </w:p>
+    <w:p>
+      <w:pPr>
+        <w:spacing w:line="240" w:lineRule="auto"/>
+      </w:pPr>
+      <w:r>
+        <w:t>A cancel request contains an ID of the sell/buy request to cancel and refunds any commodities or funds invested in that request.</w:t>
+      </w:r>
+    </w:p>
+    <w:p>
+      <w:pPr>
+        <w:pStyle w:val="3"/>
+        <w:spacing w:line="240" w:lineRule="auto"/>
         <w:contextualSpacing w:val="0"/>
       </w:pPr>
       <w:r>
-        <w:t>Cancel request</w:t>
-      </w:r>
-    </w:p>
-    <w:p>
-      <w:r>
-        <w:t>A cancel request contains an ID of the sell/buy request to cancel and refunds any commodities or funds invested in that request.</w:t>
-      </w:r>
-    </w:p>
-    <w:p>
-      <w:pPr>
-        <w:pStyle w:val="Heading3"/>
+        <w:t>Query sell/buy request</w:t>
+      </w:r>
+    </w:p>
+    <w:p>
+      <w:pPr>
+        <w:spacing w:line="240" w:lineRule="auto"/>
+      </w:pPr>
+      <w:r>
+        <w:t>This request returns information about the buy/sell request with the given id.</w:t>
+      </w:r>
+    </w:p>
+    <w:p>
+      <w:pPr>
+        <w:spacing w:line="240" w:lineRule="auto"/>
+      </w:pPr>
+      <w:r>
+        <w:t>The query request contains an ID of the sell/buy and returns the current information about the sell/buy (</w:t>
+      </w:r>
+      <w:r>
+        <w:t>request information, units remaining).</w:t>
+      </w:r>
+    </w:p>
+    <w:p>
+      <w:pPr>
+        <w:pStyle w:val="3"/>
+        <w:spacing w:line="240" w:lineRule="auto"/>
         <w:contextualSpacing w:val="0"/>
       </w:pPr>
       <w:r>
-        <w:t>Query sell/buy request</w:t>
-      </w:r>
-    </w:p>
-    <w:p>
-      <w:r>
-        <w:t>This request returns information about the buy/sell request with the given id.</w:t>
-      </w:r>
-    </w:p>
-    <w:p>
-      <w:r>
-        <w:t>The query request contains an ID of the sell/buy and returns the current information about the sell/buy (</w:t>
-      </w:r>
-      <w:r>
-        <w:t>request information, units remaining).</w:t>
-      </w:r>
-    </w:p>
-    <w:p>
-      <w:pPr>
-        <w:pStyle w:val="Heading3"/>
+        <w:t>Query user request</w:t>
+      </w:r>
+    </w:p>
+    <w:p>
+      <w:pPr>
+        <w:spacing w:line="240" w:lineRule="auto"/>
+      </w:pPr>
+      <w:r>
+        <w:t>The query request is empty (besides authentication) and returns sell/buy IDs, and for each commodity, how many the user owns (zero if the user doesn’t own it)</w:t>
+      </w:r>
+    </w:p>
+    <w:p>
+      <w:pPr>
+        <w:pStyle w:val="3"/>
+        <w:spacing w:line="240" w:lineRule="auto"/>
         <w:contextualSpacing w:val="0"/>
       </w:pPr>
       <w:r>
-        <w:t>Query user request</w:t>
-      </w:r>
-    </w:p>
-    <w:p>
-      <w:r>
-        <w:t>The query request is empty (besides authentication) and returns sell/buy IDs, and for each commodity, how many the user owns (zero if the user doesn’t own it)</w:t>
-      </w:r>
-    </w:p>
-    <w:p>
-      <w:pPr>
-        <w:pStyle w:val="Heading3"/>
-        <w:contextualSpacing w:val="0"/>
-      </w:pPr>
-      <w:r>
         <w:t>Query market request</w:t>
       </w:r>
     </w:p>
     <w:p>
+      <w:pPr>
+        <w:spacing w:line="240" w:lineRule="auto"/>
+      </w:pPr>
       <w:r>
         <w:t>This request returns information about the market state of a certain commodity.</w:t>
       </w:r>
     </w:p>
     <w:p>
+      <w:pPr>
+        <w:spacing w:line="240" w:lineRule="auto"/>
+      </w:pPr>
       <w:r>
         <w:t>The query contains a commodity ID and returns the best ask price and best bid price for that commodity in the market.</w:t>
       </w:r>
     </w:p>
-    <w:p/>
-    <w:p>
-      <w:pPr>
+    <w:p>
+      <w:pPr>
+        <w:spacing w:line="240" w:lineRule="auto"/>
+      </w:pPr>
+    </w:p>
+    <w:p>
+      <w:pPr>
+        <w:spacing w:line="240" w:lineRule="auto"/>
         <w:rPr>
           <w:sz w:val="28"/>
           <w:szCs w:val="28"/>
@@ -174,6 +245,7 @@
     </w:p>
     <w:p>
       <w:pPr>
+        <w:spacing w:line="240" w:lineRule="auto"/>
         <w:rPr>
           <w:sz w:val="28"/>
           <w:szCs w:val="28"/>
@@ -189,6 +261,7 @@
     </w:p>
     <w:p>
       <w:pPr>
+        <w:spacing w:line="240" w:lineRule="auto"/>
         <w:rPr>
           <w:sz w:val="28"/>
           <w:szCs w:val="28"/>
@@ -204,7 +277,13 @@
         </w:r>
       </w:hyperlink>
     </w:p>
-    <w:p/>
+    <w:p>
+      <w:pPr>
+        <w:spacing w:line="240" w:lineRule="auto"/>
+      </w:pPr>
+      <w:bookmarkStart w:id="2" w:name="_GoBack"/>
+      <w:bookmarkEnd w:id="2"/>
+    </w:p>
     <w:sectPr>
       <w:pgSz w:w="11909" w:h="16834"/>
       <w:pgMar w:top="1440" w:right="1440" w:bottom="1440" w:left="1440" w:header="0" w:footer="720" w:gutter="0"/>
@@ -730,13 +809,13 @@
     <w:lsdException w:name="Smart Hyperlink" w:semiHidden="1" w:unhideWhenUsed="1"/>
     <w:lsdException w:name="Hashtag" w:semiHidden="1" w:unhideWhenUsed="1"/>
   </w:latentStyles>
-  <w:style w:type="paragraph" w:default="1" w:styleId="Normal">
+  <w:style w:type="paragraph" w:default="1" w:styleId="a">
     <w:name w:val="Normal"/>
   </w:style>
-  <w:style w:type="paragraph" w:styleId="Heading1">
+  <w:style w:type="paragraph" w:styleId="1">
     <w:name w:val="heading 1"/>
-    <w:basedOn w:val="Normal"/>
-    <w:next w:val="Normal"/>
+    <w:basedOn w:val="a"/>
+    <w:next w:val="a"/>
     <w:pPr>
       <w:keepNext/>
       <w:keepLines/>
@@ -749,10 +828,10 @@
       <w:szCs w:val="40"/>
     </w:rPr>
   </w:style>
-  <w:style w:type="paragraph" w:styleId="Heading2">
+  <w:style w:type="paragraph" w:styleId="2">
     <w:name w:val="heading 2"/>
-    <w:basedOn w:val="Normal"/>
-    <w:next w:val="Normal"/>
+    <w:basedOn w:val="a"/>
+    <w:next w:val="a"/>
     <w:pPr>
       <w:keepNext/>
       <w:keepLines/>
@@ -765,10 +844,10 @@
       <w:szCs w:val="32"/>
     </w:rPr>
   </w:style>
-  <w:style w:type="paragraph" w:styleId="Heading3">
+  <w:style w:type="paragraph" w:styleId="3">
     <w:name w:val="heading 3"/>
-    <w:basedOn w:val="Normal"/>
-    <w:next w:val="Normal"/>
+    <w:basedOn w:val="a"/>
+    <w:next w:val="a"/>
     <w:pPr>
       <w:keepNext/>
       <w:keepLines/>
@@ -782,10 +861,10 @@
       <w:szCs w:val="28"/>
     </w:rPr>
   </w:style>
-  <w:style w:type="paragraph" w:styleId="Heading4">
+  <w:style w:type="paragraph" w:styleId="4">
     <w:name w:val="heading 4"/>
-    <w:basedOn w:val="Normal"/>
-    <w:next w:val="Normal"/>
+    <w:basedOn w:val="a"/>
+    <w:next w:val="a"/>
     <w:pPr>
       <w:keepNext/>
       <w:keepLines/>
@@ -799,10 +878,10 @@
       <w:szCs w:val="24"/>
     </w:rPr>
   </w:style>
-  <w:style w:type="paragraph" w:styleId="Heading5">
+  <w:style w:type="paragraph" w:styleId="5">
     <w:name w:val="heading 5"/>
-    <w:basedOn w:val="Normal"/>
-    <w:next w:val="Normal"/>
+    <w:basedOn w:val="a"/>
+    <w:next w:val="a"/>
     <w:pPr>
       <w:keepNext/>
       <w:keepLines/>
@@ -814,10 +893,10 @@
       <w:color w:val="666666"/>
     </w:rPr>
   </w:style>
-  <w:style w:type="paragraph" w:styleId="Heading6">
+  <w:style w:type="paragraph" w:styleId="6">
     <w:name w:val="heading 6"/>
-    <w:basedOn w:val="Normal"/>
-    <w:next w:val="Normal"/>
+    <w:basedOn w:val="a"/>
+    <w:next w:val="a"/>
     <w:pPr>
       <w:keepNext/>
       <w:keepLines/>
@@ -830,13 +909,13 @@
       <w:color w:val="666666"/>
     </w:rPr>
   </w:style>
-  <w:style w:type="character" w:default="1" w:styleId="DefaultParagraphFont">
+  <w:style w:type="character" w:default="1" w:styleId="a0">
     <w:name w:val="Default Paragraph Font"/>
     <w:uiPriority w:val="1"/>
     <w:semiHidden/>
     <w:unhideWhenUsed/>
   </w:style>
-  <w:style w:type="table" w:default="1" w:styleId="TableNormal">
+  <w:style w:type="table" w:default="1" w:styleId="a1">
     <w:name w:val="Normal Table"/>
     <w:uiPriority w:val="99"/>
     <w:semiHidden/>
@@ -851,16 +930,16 @@
       </w:tblCellMar>
     </w:tblPr>
   </w:style>
-  <w:style w:type="numbering" w:default="1" w:styleId="NoList">
+  <w:style w:type="numbering" w:default="1" w:styleId="a2">
     <w:name w:val="No List"/>
     <w:uiPriority w:val="99"/>
     <w:semiHidden/>
     <w:unhideWhenUsed/>
   </w:style>
-  <w:style w:type="paragraph" w:styleId="Title">
+  <w:style w:type="paragraph" w:styleId="a3">
     <w:name w:val="Title"/>
-    <w:basedOn w:val="Normal"/>
-    <w:next w:val="Normal"/>
+    <w:basedOn w:val="a"/>
+    <w:next w:val="a"/>
     <w:pPr>
       <w:keepNext/>
       <w:keepLines/>
@@ -872,10 +951,10 @@
       <w:szCs w:val="52"/>
     </w:rPr>
   </w:style>
-  <w:style w:type="paragraph" w:styleId="Subtitle">
+  <w:style w:type="paragraph" w:styleId="a4">
     <w:name w:val="Subtitle"/>
-    <w:basedOn w:val="Normal"/>
-    <w:next w:val="Normal"/>
+    <w:basedOn w:val="a"/>
+    <w:next w:val="a"/>
     <w:pPr>
       <w:keepNext/>
       <w:keepLines/>
@@ -890,7 +969,7 @@
   </w:style>
   <w:style w:type="character" w:styleId="Hyperlink">
     <w:name w:val="Hyperlink"/>
-    <w:basedOn w:val="DefaultParagraphFont"/>
+    <w:basedOn w:val="a0"/>
     <w:uiPriority w:val="99"/>
     <w:semiHidden/>
     <w:unhideWhenUsed/>

</xml_diff>

<commit_message>
delete unnecessary files logic layer
</commit_message>
<xml_diff>
--- a/HLD.docx
+++ b/HLD.docx
@@ -1,10 +1,10 @@
 
 <file path=word/document.xml><?xml version="1.0" encoding="utf-8"?>
-<w:document xmlns:wpc="http://schemas.microsoft.com/office/word/2010/wordprocessingCanvas" xmlns:cx="http://schemas.microsoft.com/office/drawing/2014/chartex" xmlns:cx1="http://schemas.microsoft.com/office/drawing/2015/9/8/chartex" xmlns:cx2="http://schemas.microsoft.com/office/drawing/2015/10/21/chartex" xmlns:cx3="http://schemas.microsoft.com/office/drawing/2016/5/9/chartex" xmlns:cx4="http://schemas.microsoft.com/office/drawing/2016/5/10/chartex" xmlns:cx5="http://schemas.microsoft.com/office/drawing/2016/5/11/chartex" xmlns:cx6="http://schemas.microsoft.com/office/drawing/2016/5/12/chartex" xmlns:cx7="http://schemas.microsoft.com/office/drawing/2016/5/13/chartex" xmlns:cx8="http://schemas.microsoft.com/office/drawing/2016/5/14/chartex" xmlns:mc="http://schemas.openxmlformats.org/markup-compatibility/2006" xmlns:o="urn:schemas-microsoft-com:office:office" xmlns:r="http://schemas.openxmlformats.org/officeDocument/2006/relationships" xmlns:m="http://schemas.openxmlformats.org/officeDocument/2006/math" xmlns:v="urn:schemas-microsoft-com:vml" xmlns:wp14="http://schemas.microsoft.com/office/word/2010/wordprocessingDrawing" xmlns:wp="http://schemas.openxmlformats.org/drawingml/2006/wordprocessingDrawing" xmlns:w10="urn:schemas-microsoft-com:office:word" xmlns:w="http://schemas.openxmlformats.org/wordprocessingml/2006/main" xmlns:w14="http://schemas.microsoft.com/office/word/2010/wordml" xmlns:w15="http://schemas.microsoft.com/office/word/2012/wordml" xmlns:w16se="http://schemas.microsoft.com/office/word/2015/wordml/symex" xmlns:wpg="http://schemas.microsoft.com/office/word/2010/wordprocessingGroup" xmlns:wpi="http://schemas.microsoft.com/office/word/2010/wordprocessingInk" xmlns:wne="http://schemas.microsoft.com/office/word/2006/wordml" xmlns:wps="http://schemas.microsoft.com/office/word/2010/wordprocessingShape" mc:Ignorable="w14 w15 w16se wp14">
+<w:document xmlns:wpc="http://schemas.microsoft.com/office/word/2010/wordprocessingCanvas" xmlns:mc="http://schemas.openxmlformats.org/markup-compatibility/2006" xmlns:o="urn:schemas-microsoft-com:office:office" xmlns:r="http://schemas.openxmlformats.org/officeDocument/2006/relationships" xmlns:m="http://schemas.openxmlformats.org/officeDocument/2006/math" xmlns:v="urn:schemas-microsoft-com:vml" xmlns:wp14="http://schemas.microsoft.com/office/word/2010/wordprocessingDrawing" xmlns:wp="http://schemas.openxmlformats.org/drawingml/2006/wordprocessingDrawing" xmlns:w10="urn:schemas-microsoft-com:office:word" xmlns:w="http://schemas.openxmlformats.org/wordprocessingml/2006/main" xmlns:w14="http://schemas.microsoft.com/office/word/2010/wordml" xmlns:w15="http://schemas.microsoft.com/office/word/2012/wordml" xmlns:wpg="http://schemas.microsoft.com/office/word/2010/wordprocessingGroup" xmlns:wpi="http://schemas.microsoft.com/office/word/2010/wordprocessingInk" xmlns:wne="http://schemas.microsoft.com/office/word/2006/wordml" xmlns:wps="http://schemas.microsoft.com/office/word/2010/wordprocessingShape" mc:Ignorable="w14 w15 wp14">
   <w:body>
     <w:p>
       <w:pPr>
-        <w:pStyle w:val="a3"/>
+        <w:pStyle w:val="Title"/>
         <w:spacing w:line="240" w:lineRule="auto"/>
         <w:contextualSpacing w:val="0"/>
         <w:jc w:val="center"/>
@@ -71,19 +71,358 @@
       <w:pPr>
         <w:spacing w:line="240" w:lineRule="auto"/>
       </w:pPr>
-      <w:r>
-        <w:t>It bridges between the client side and the server side using the following requests.</w:t>
-      </w:r>
-    </w:p>
-    <w:p>
-      <w:pPr>
-        <w:pStyle w:val="3"/>
-        <w:spacing w:line="240" w:lineRule="auto"/>
-        <w:contextualSpacing w:val="0"/>
+    </w:p>
+    <w:p>
+      <w:pPr>
+        <w:spacing w:line="240" w:lineRule="auto"/>
+      </w:pPr>
+      <w:r>
+        <w:t>We</w:t>
+      </w:r>
+      <w:r>
+        <w:t xml:space="preserve"> have added a system</w:t>
+      </w:r>
+      <w:r>
+        <w:t xml:space="preserve"> based on</w:t>
+      </w:r>
+      <w:r>
+        <w:t xml:space="preserve"> automated trading algorithm (AMA)</w:t>
+      </w:r>
+      <w:r>
+        <w:t>.</w:t>
+      </w:r>
+    </w:p>
+    <w:p>
+      <w:pPr>
+        <w:spacing w:line="240" w:lineRule="auto"/>
+      </w:pPr>
+      <w:r>
+        <w:t>And also</w:t>
+      </w:r>
+      <w:r>
+        <w:t xml:space="preserve"> added a possibility that the user will add</w:t>
+      </w:r>
+      <w:r>
+        <w:t xml:space="preserve"> commands and create a personal algorithm (</w:t>
+      </w:r>
+      <w:proofErr w:type="spellStart"/>
+      <w:r>
+        <w:t>UserAMA</w:t>
+      </w:r>
+      <w:proofErr w:type="spellEnd"/>
+      <w:r>
+        <w:t>)</w:t>
+      </w:r>
+      <w:r>
+        <w:t>.</w:t>
+      </w:r>
+    </w:p>
+    <w:p>
+      <w:pPr>
+        <w:spacing w:line="240" w:lineRule="auto"/>
+      </w:pPr>
+    </w:p>
+    <w:p>
+      <w:pPr>
+        <w:pStyle w:val="HTMLPreformatted"/>
+        <w:rPr>
+          <w:rFonts w:ascii="Arial" w:eastAsia="Arial" w:hAnsi="Arial" w:cs="Arial"/>
+          <w:color w:val="000000"/>
+          <w:sz w:val="22"/>
+          <w:szCs w:val="22"/>
+        </w:rPr>
+      </w:pPr>
+      <w:r>
+        <w:rPr>
+          <w:rFonts w:ascii="Arial" w:eastAsia="Arial" w:hAnsi="Arial" w:cs="Arial"/>
+          <w:color w:val="000000"/>
+          <w:sz w:val="22"/>
+          <w:szCs w:val="22"/>
+        </w:rPr>
+        <w:t>In addition</w:t>
+      </w:r>
+      <w:r>
+        <w:rPr>
+          <w:rFonts w:ascii="Arial" w:eastAsia="Arial" w:hAnsi="Arial" w:cs="Arial"/>
+          <w:color w:val="000000"/>
+          <w:sz w:val="22"/>
+          <w:szCs w:val="22"/>
+        </w:rPr>
+        <w:t>,</w:t>
+      </w:r>
+      <w:r>
+        <w:rPr>
+          <w:rFonts w:ascii="Arial" w:eastAsia="Arial" w:hAnsi="Arial" w:cs="Arial"/>
+          <w:color w:val="000000"/>
+          <w:sz w:val="22"/>
+          <w:szCs w:val="22"/>
+        </w:rPr>
+        <w:t xml:space="preserve"> any action </w:t>
+      </w:r>
+      <w:r>
+        <w:rPr>
+          <w:rFonts w:ascii="Arial" w:eastAsia="Arial" w:hAnsi="Arial" w:cs="Arial"/>
+          <w:color w:val="000000"/>
+          <w:sz w:val="22"/>
+          <w:szCs w:val="22"/>
+        </w:rPr>
+        <w:t>sent to the server</w:t>
+      </w:r>
+      <w:r>
+        <w:rPr>
+          <w:rFonts w:ascii="Arial" w:eastAsia="Arial" w:hAnsi="Arial" w:cs="Arial"/>
+          <w:color w:val="000000"/>
+          <w:sz w:val="22"/>
+          <w:szCs w:val="22"/>
+        </w:rPr>
+        <w:t xml:space="preserve"> is recorded in a history file and you can easily access the previous actions. There i</w:t>
+      </w:r>
+      <w:r>
+        <w:rPr>
+          <w:rFonts w:ascii="Arial" w:eastAsia="Arial" w:hAnsi="Arial" w:cs="Arial"/>
+          <w:color w:val="000000"/>
+          <w:sz w:val="22"/>
+          <w:szCs w:val="22"/>
+        </w:rPr>
+        <w:t>s also a log file that records t</w:t>
+      </w:r>
+      <w:r>
+        <w:rPr>
+          <w:rFonts w:ascii="Arial" w:eastAsia="Arial" w:hAnsi="Arial" w:cs="Arial"/>
+          <w:color w:val="000000"/>
+          <w:sz w:val="22"/>
+          <w:szCs w:val="22"/>
+        </w:rPr>
+        <w:t xml:space="preserve">he proper operation </w:t>
+      </w:r>
+      <w:r>
+        <w:rPr>
+          <w:rFonts w:ascii="Arial" w:eastAsia="Arial" w:hAnsi="Arial" w:cs="Arial"/>
+          <w:color w:val="000000"/>
+          <w:sz w:val="22"/>
+          <w:szCs w:val="22"/>
+        </w:rPr>
+        <w:t>a</w:t>
+      </w:r>
+      <w:r>
+        <w:rPr>
+          <w:rFonts w:ascii="Arial" w:eastAsia="Arial" w:hAnsi="Arial" w:cs="Arial"/>
+          <w:color w:val="000000"/>
+          <w:sz w:val="22"/>
+          <w:szCs w:val="22"/>
+        </w:rPr>
+        <w:t xml:space="preserve">s well </w:t>
+      </w:r>
+      <w:r>
+        <w:rPr>
+          <w:rFonts w:ascii="Arial" w:eastAsia="Arial" w:hAnsi="Arial" w:cs="Arial"/>
+          <w:color w:val="000000"/>
+          <w:sz w:val="22"/>
+          <w:szCs w:val="22"/>
+        </w:rPr>
+        <w:t>as</w:t>
+      </w:r>
+      <w:r>
+        <w:rPr>
+          <w:rFonts w:ascii="Arial" w:eastAsia="Arial" w:hAnsi="Arial" w:cs="Arial"/>
+          <w:color w:val="000000"/>
+          <w:sz w:val="22"/>
+          <w:szCs w:val="22"/>
+        </w:rPr>
+        <w:t xml:space="preserve"> the errors.</w:t>
+      </w:r>
+    </w:p>
+    <w:p>
+      <w:pPr>
+        <w:spacing w:line="240" w:lineRule="auto"/>
+      </w:pPr>
+    </w:p>
+    <w:p>
+      <w:pPr>
+        <w:spacing w:line="240" w:lineRule="auto"/>
+      </w:pPr>
+      <w:r>
+        <w:t xml:space="preserve">We have ease </w:t>
+      </w:r>
+      <w:r>
+        <w:t xml:space="preserve">the </w:t>
+      </w:r>
+      <w:r>
+        <w:t>us</w:t>
+      </w:r>
+      <w:r>
+        <w:t>age</w:t>
+      </w:r>
+      <w:r>
+        <w:t xml:space="preserve"> of the software by using a GUI that enhances the user experience.</w:t>
+      </w:r>
+    </w:p>
+    <w:p>
+      <w:pPr>
+        <w:spacing w:line="240" w:lineRule="auto"/>
+        <w:rPr>
+          <w:lang w:val="en"/>
+        </w:rPr>
       </w:pPr>
       <w:bookmarkStart w:id="1" w:name="_hkpbv1t5gnvv" w:colFirst="0" w:colLast="0"/>
       <w:bookmarkEnd w:id="1"/>
       <w:r>
+        <w:rPr>
+          <w:lang w:val="en"/>
+        </w:rPr>
+        <w:t>Now, the user can perform many operations without</w:t>
+      </w:r>
+      <w:r>
+        <w:rPr>
+          <w:lang w:val="en"/>
+        </w:rPr>
+        <w:t xml:space="preserve"> an</w:t>
+      </w:r>
+      <w:r>
+        <w:rPr>
+          <w:lang w:val="en"/>
+        </w:rPr>
+        <w:t xml:space="preserve"> effort.</w:t>
+      </w:r>
+    </w:p>
+    <w:p>
+      <w:pPr>
+        <w:spacing w:line="240" w:lineRule="auto"/>
+        <w:rPr>
+          <w:lang w:val="en"/>
+        </w:rPr>
+      </w:pPr>
+      <w:bookmarkStart w:id="2" w:name="_GoBack"/>
+      <w:r>
+        <w:rPr>
+          <w:lang w:val="en"/>
+        </w:rPr>
+        <w:t>For example,</w:t>
+      </w:r>
+    </w:p>
+    <w:bookmarkEnd w:id="2"/>
+    <w:p>
+      <w:pPr>
+        <w:spacing w:line="240" w:lineRule="auto"/>
+        <w:rPr>
+          <w:lang w:val="en"/>
+        </w:rPr>
+      </w:pPr>
+      <w:r>
+        <w:rPr>
+          <w:lang w:val="en"/>
+        </w:rPr>
+        <w:t>*T</w:t>
+      </w:r>
+      <w:r>
+        <w:rPr>
+          <w:lang w:val="en"/>
+        </w:rPr>
+        <w:t xml:space="preserve">here is a table detailing the history of previous actions. </w:t>
+      </w:r>
+    </w:p>
+    <w:p>
+      <w:pPr>
+        <w:spacing w:line="240" w:lineRule="auto"/>
+        <w:rPr>
+          <w:lang w:val="en"/>
+        </w:rPr>
+      </w:pPr>
+      <w:r>
+        <w:rPr>
+          <w:lang w:val="en"/>
+        </w:rPr>
+        <w:t>*Viewing</w:t>
+      </w:r>
+      <w:r>
+        <w:rPr>
+          <w:lang w:val="en"/>
+        </w:rPr>
+        <w:t xml:space="preserve"> and cancel</w:t>
+      </w:r>
+      <w:r>
+        <w:rPr>
+          <w:lang w:val="en"/>
+        </w:rPr>
+        <w:t>ing</w:t>
+      </w:r>
+      <w:r>
+        <w:rPr>
+          <w:lang w:val="en"/>
+        </w:rPr>
+        <w:t xml:space="preserve"> previous requests at the touch of a button. </w:t>
+      </w:r>
+    </w:p>
+    <w:p>
+      <w:pPr>
+        <w:spacing w:line="240" w:lineRule="auto"/>
+      </w:pPr>
+      <w:r>
+        <w:rPr>
+          <w:lang w:val="en"/>
+        </w:rPr>
+        <w:t>*N</w:t>
+      </w:r>
+      <w:r>
+        <w:rPr>
+          <w:lang w:val="en"/>
+        </w:rPr>
+        <w:t xml:space="preserve">ew trade </w:t>
+      </w:r>
+      <w:r>
+        <w:rPr>
+          <w:lang w:val="en"/>
+        </w:rPr>
+        <w:t>request</w:t>
+      </w:r>
+      <w:r>
+        <w:rPr>
+          <w:lang w:val="en"/>
+        </w:rPr>
+        <w:t xml:space="preserve"> involves</w:t>
+      </w:r>
+      <w:r>
+        <w:rPr>
+          <w:lang w:val="en"/>
+        </w:rPr>
+        <w:t xml:space="preserve"> only</w:t>
+      </w:r>
+      <w:r>
+        <w:rPr>
+          <w:lang w:val="en"/>
+        </w:rPr>
+        <w:t xml:space="preserve"> the insertion of data in the relevant fields.</w:t>
+      </w:r>
+    </w:p>
+    <w:p>
+      <w:pPr>
+        <w:spacing w:line="240" w:lineRule="auto"/>
+      </w:pPr>
+    </w:p>
+    <w:p>
+      <w:pPr>
+        <w:spacing w:line="240" w:lineRule="auto"/>
+      </w:pPr>
+      <w:r>
+        <w:t>Our system successfully</w:t>
+      </w:r>
+      <w:r>
+        <w:t xml:space="preserve"> </w:t>
+      </w:r>
+      <w:r>
+        <w:t xml:space="preserve">and elegantly </w:t>
+      </w:r>
+      <w:r>
+        <w:t>bridges between the client side and the server side using the following requests.</w:t>
+      </w:r>
+    </w:p>
+    <w:p>
+      <w:pPr>
+        <w:pStyle w:val="Heading3"/>
+        <w:spacing w:line="240" w:lineRule="auto"/>
+        <w:contextualSpacing w:val="0"/>
+      </w:pPr>
+      <w:r>
         <w:t>Sell request</w:t>
       </w:r>
     </w:p>
@@ -105,7 +444,7 @@
     </w:p>
     <w:p>
       <w:pPr>
-        <w:pStyle w:val="3"/>
+        <w:pStyle w:val="Heading3"/>
         <w:spacing w:line="240" w:lineRule="auto"/>
         <w:contextualSpacing w:val="0"/>
       </w:pPr>
@@ -131,7 +470,7 @@
     </w:p>
     <w:p>
       <w:pPr>
-        <w:pStyle w:val="3"/>
+        <w:pStyle w:val="Heading3"/>
         <w:spacing w:line="240" w:lineRule="auto"/>
         <w:contextualSpacing w:val="0"/>
       </w:pPr>
@@ -149,7 +488,7 @@
     </w:p>
     <w:p>
       <w:pPr>
-        <w:pStyle w:val="3"/>
+        <w:pStyle w:val="Heading3"/>
         <w:spacing w:line="240" w:lineRule="auto"/>
         <w:contextualSpacing w:val="0"/>
       </w:pPr>
@@ -178,7 +517,7 @@
     </w:p>
     <w:p>
       <w:pPr>
-        <w:pStyle w:val="3"/>
+        <w:pStyle w:val="Heading3"/>
         <w:spacing w:line="240" w:lineRule="auto"/>
         <w:contextualSpacing w:val="0"/>
       </w:pPr>
@@ -196,11 +535,12 @@
     </w:p>
     <w:p>
       <w:pPr>
-        <w:pStyle w:val="3"/>
+        <w:pStyle w:val="Heading3"/>
         <w:spacing w:line="240" w:lineRule="auto"/>
         <w:contextualSpacing w:val="0"/>
       </w:pPr>
       <w:r>
+        <w:lastRenderedPageBreak/>
         <w:t>Query market request</w:t>
       </w:r>
     </w:p>
@@ -218,6 +558,67 @@
       </w:pPr>
       <w:r>
         <w:t>The query contains a commodity ID and returns the best ask price and best bid price for that commodity in the market.</w:t>
+      </w:r>
+    </w:p>
+    <w:p>
+      <w:pPr>
+        <w:pStyle w:val="Heading3"/>
+      </w:pPr>
+      <w:r>
+        <w:t>Query all market request</w:t>
+      </w:r>
+    </w:p>
+    <w:p>
+      <w:pPr>
+        <w:pStyle w:val="NormalWeb"/>
+        <w:spacing w:before="0" w:beforeAutospacing="0" w:after="0" w:afterAutospacing="0"/>
+      </w:pPr>
+      <w:r>
+        <w:rPr>
+          <w:rFonts w:ascii="Arial" w:hAnsi="Arial" w:cs="Arial"/>
+          <w:color w:val="000000"/>
+          <w:sz w:val="22"/>
+          <w:szCs w:val="22"/>
+        </w:rPr>
+        <w:t xml:space="preserve">This request returns information about the market state of </w:t>
+      </w:r>
+      <w:proofErr w:type="spellStart"/>
+      <w:proofErr w:type="gramStart"/>
+      <w:r>
+        <w:rPr>
+          <w:rFonts w:ascii="Arial" w:hAnsi="Arial" w:cs="Arial"/>
+          <w:color w:val="000000"/>
+          <w:sz w:val="22"/>
+          <w:szCs w:val="22"/>
+        </w:rPr>
+        <w:t>a</w:t>
+      </w:r>
+      <w:proofErr w:type="spellEnd"/>
+      <w:proofErr w:type="gramEnd"/>
+      <w:r>
+        <w:rPr>
+          <w:rFonts w:ascii="Arial" w:hAnsi="Arial" w:cs="Arial"/>
+          <w:color w:val="000000"/>
+          <w:sz w:val="22"/>
+          <w:szCs w:val="22"/>
+        </w:rPr>
+        <w:t xml:space="preserve"> all commodities.</w:t>
+      </w:r>
+    </w:p>
+    <w:p>
+      <w:pPr>
+        <w:pStyle w:val="Heading3"/>
+      </w:pPr>
+      <w:r>
+        <w:t>Query user requests request</w:t>
+      </w:r>
+    </w:p>
+    <w:p>
+      <w:pPr>
+        <w:spacing w:line="240" w:lineRule="auto"/>
+      </w:pPr>
+      <w:r>
+        <w:t>This request returns a list of all of the active requests a user has in the server.</w:t>
       </w:r>
     </w:p>
     <w:p>
@@ -281,8 +682,6 @@
       <w:pPr>
         <w:spacing w:line="240" w:lineRule="auto"/>
       </w:pPr>
-      <w:bookmarkStart w:id="2" w:name="_GoBack"/>
-      <w:bookmarkEnd w:id="2"/>
     </w:p>
     <w:sectPr>
       <w:pgSz w:w="11909" w:h="16834"/>
@@ -295,7 +694,7 @@
 </file>
 
 <file path=word/numbering.xml><?xml version="1.0" encoding="utf-8"?>
-<w:numbering xmlns:wpc="http://schemas.microsoft.com/office/word/2010/wordprocessingCanvas" xmlns:cx="http://schemas.microsoft.com/office/drawing/2014/chartex" xmlns:cx1="http://schemas.microsoft.com/office/drawing/2015/9/8/chartex" xmlns:cx2="http://schemas.microsoft.com/office/drawing/2015/10/21/chartex" xmlns:cx3="http://schemas.microsoft.com/office/drawing/2016/5/9/chartex" xmlns:cx4="http://schemas.microsoft.com/office/drawing/2016/5/10/chartex" xmlns:cx5="http://schemas.microsoft.com/office/drawing/2016/5/11/chartex" xmlns:cx6="http://schemas.microsoft.com/office/drawing/2016/5/12/chartex" xmlns:cx7="http://schemas.microsoft.com/office/drawing/2016/5/13/chartex" xmlns:cx8="http://schemas.microsoft.com/office/drawing/2016/5/14/chartex" xmlns:mc="http://schemas.openxmlformats.org/markup-compatibility/2006" xmlns:o="urn:schemas-microsoft-com:office:office" xmlns:r="http://schemas.openxmlformats.org/officeDocument/2006/relationships" xmlns:m="http://schemas.openxmlformats.org/officeDocument/2006/math" xmlns:v="urn:schemas-microsoft-com:vml" xmlns:wp14="http://schemas.microsoft.com/office/word/2010/wordprocessingDrawing" xmlns:wp="http://schemas.openxmlformats.org/drawingml/2006/wordprocessingDrawing" xmlns:w10="urn:schemas-microsoft-com:office:word" xmlns:w="http://schemas.openxmlformats.org/wordprocessingml/2006/main" xmlns:w14="http://schemas.microsoft.com/office/word/2010/wordml" xmlns:w15="http://schemas.microsoft.com/office/word/2012/wordml" xmlns:w16se="http://schemas.microsoft.com/office/word/2015/wordml/symex" xmlns:wpg="http://schemas.microsoft.com/office/word/2010/wordprocessingGroup" xmlns:wpi="http://schemas.microsoft.com/office/word/2010/wordprocessingInk" xmlns:wne="http://schemas.microsoft.com/office/word/2006/wordml" xmlns:wps="http://schemas.microsoft.com/office/word/2010/wordprocessingShape" mc:Ignorable="w14 w15 w16se wp14">
+<w:numbering xmlns:wpc="http://schemas.microsoft.com/office/word/2010/wordprocessingCanvas" xmlns:mc="http://schemas.openxmlformats.org/markup-compatibility/2006" xmlns:o="urn:schemas-microsoft-com:office:office" xmlns:r="http://schemas.openxmlformats.org/officeDocument/2006/relationships" xmlns:m="http://schemas.openxmlformats.org/officeDocument/2006/math" xmlns:v="urn:schemas-microsoft-com:vml" xmlns:wp14="http://schemas.microsoft.com/office/word/2010/wordprocessingDrawing" xmlns:wp="http://schemas.openxmlformats.org/drawingml/2006/wordprocessingDrawing" xmlns:w10="urn:schemas-microsoft-com:office:word" xmlns:w="http://schemas.openxmlformats.org/wordprocessingml/2006/main" xmlns:w14="http://schemas.microsoft.com/office/word/2010/wordml" xmlns:w15="http://schemas.microsoft.com/office/word/2012/wordml" xmlns:wpg="http://schemas.microsoft.com/office/word/2010/wordprocessingGroup" xmlns:wpi="http://schemas.microsoft.com/office/word/2010/wordprocessingInk" xmlns:wne="http://schemas.microsoft.com/office/word/2006/wordml" xmlns:wps="http://schemas.microsoft.com/office/word/2010/wordprocessingShape" mc:Ignorable="w14 w15 wp14">
   <w:abstractNum w:abstractNumId="0" w15:restartNumberingAfterBreak="0">
     <w:nsid w:val="03B86B7C"/>
     <w:multiLevelType w:val="multilevel"/>
@@ -416,7 +815,7 @@
 </file>
 
 <file path=word/styles.xml><?xml version="1.0" encoding="utf-8"?>
-<w:styles xmlns:mc="http://schemas.openxmlformats.org/markup-compatibility/2006" xmlns:r="http://schemas.openxmlformats.org/officeDocument/2006/relationships" xmlns:w="http://schemas.openxmlformats.org/wordprocessingml/2006/main" xmlns:w14="http://schemas.microsoft.com/office/word/2010/wordml" xmlns:w15="http://schemas.microsoft.com/office/word/2012/wordml" xmlns:w16se="http://schemas.microsoft.com/office/word/2015/wordml/symex" mc:Ignorable="w14 w15 w16se">
+<w:styles xmlns:mc="http://schemas.openxmlformats.org/markup-compatibility/2006" xmlns:r="http://schemas.openxmlformats.org/officeDocument/2006/relationships" xmlns:w="http://schemas.openxmlformats.org/wordprocessingml/2006/main" xmlns:w14="http://schemas.microsoft.com/office/word/2010/wordml" xmlns:w15="http://schemas.microsoft.com/office/word/2012/wordml" mc:Ignorable="w14 w15">
   <w:docDefaults>
     <w:rPrDefault>
       <w:rPr>
@@ -433,11 +832,11 @@
       </w:pPr>
     </w:pPrDefault>
   </w:docDefaults>
-  <w:latentStyles w:defLockedState="0" w:defUIPriority="99" w:defSemiHidden="0" w:defUnhideWhenUsed="0" w:defQFormat="0" w:count="374">
+  <w:latentStyles w:defLockedState="0" w:defUIPriority="99" w:defSemiHidden="0" w:defUnhideWhenUsed="0" w:defQFormat="0" w:count="371">
     <w:lsdException w:name="Normal" w:uiPriority="0" w:qFormat="1"/>
     <w:lsdException w:name="heading 1" w:uiPriority="9" w:qFormat="1"/>
     <w:lsdException w:name="heading 2" w:semiHidden="1" w:uiPriority="9" w:unhideWhenUsed="1" w:qFormat="1"/>
-    <w:lsdException w:name="heading 3" w:semiHidden="1" w:uiPriority="9" w:unhideWhenUsed="1" w:qFormat="1"/>
+    <w:lsdException w:name="heading 3" w:semiHidden="1" w:uiPriority="0" w:unhideWhenUsed="1" w:qFormat="1"/>
     <w:lsdException w:name="heading 4" w:semiHidden="1" w:uiPriority="9" w:unhideWhenUsed="1" w:qFormat="1"/>
     <w:lsdException w:name="heading 5" w:semiHidden="1" w:uiPriority="9" w:unhideWhenUsed="1" w:qFormat="1"/>
     <w:lsdException w:name="heading 6" w:semiHidden="1" w:uiPriority="9" w:unhideWhenUsed="1" w:qFormat="1"/>
@@ -805,17 +1204,14 @@
     <w:lsdException w:name="List Table 5 Dark Accent 6" w:uiPriority="50"/>
     <w:lsdException w:name="List Table 6 Colorful Accent 6" w:uiPriority="51"/>
     <w:lsdException w:name="List Table 7 Colorful Accent 6" w:uiPriority="52"/>
-    <w:lsdException w:name="Mention" w:semiHidden="1" w:unhideWhenUsed="1"/>
-    <w:lsdException w:name="Smart Hyperlink" w:semiHidden="1" w:unhideWhenUsed="1"/>
-    <w:lsdException w:name="Hashtag" w:semiHidden="1" w:unhideWhenUsed="1"/>
   </w:latentStyles>
-  <w:style w:type="paragraph" w:default="1" w:styleId="a">
+  <w:style w:type="paragraph" w:default="1" w:styleId="Normal">
     <w:name w:val="Normal"/>
   </w:style>
-  <w:style w:type="paragraph" w:styleId="1">
+  <w:style w:type="paragraph" w:styleId="Heading1">
     <w:name w:val="heading 1"/>
-    <w:basedOn w:val="a"/>
-    <w:next w:val="a"/>
+    <w:basedOn w:val="Normal"/>
+    <w:next w:val="Normal"/>
     <w:pPr>
       <w:keepNext/>
       <w:keepLines/>
@@ -828,10 +1224,10 @@
       <w:szCs w:val="40"/>
     </w:rPr>
   </w:style>
-  <w:style w:type="paragraph" w:styleId="2">
+  <w:style w:type="paragraph" w:styleId="Heading2">
     <w:name w:val="heading 2"/>
-    <w:basedOn w:val="a"/>
-    <w:next w:val="a"/>
+    <w:basedOn w:val="Normal"/>
+    <w:next w:val="Normal"/>
     <w:pPr>
       <w:keepNext/>
       <w:keepLines/>
@@ -844,10 +1240,10 @@
       <w:szCs w:val="32"/>
     </w:rPr>
   </w:style>
-  <w:style w:type="paragraph" w:styleId="3">
+  <w:style w:type="paragraph" w:styleId="Heading3">
     <w:name w:val="heading 3"/>
-    <w:basedOn w:val="a"/>
-    <w:next w:val="a"/>
+    <w:basedOn w:val="Normal"/>
+    <w:next w:val="Normal"/>
     <w:pPr>
       <w:keepNext/>
       <w:keepLines/>
@@ -861,10 +1257,10 @@
       <w:szCs w:val="28"/>
     </w:rPr>
   </w:style>
-  <w:style w:type="paragraph" w:styleId="4">
+  <w:style w:type="paragraph" w:styleId="Heading4">
     <w:name w:val="heading 4"/>
-    <w:basedOn w:val="a"/>
-    <w:next w:val="a"/>
+    <w:basedOn w:val="Normal"/>
+    <w:next w:val="Normal"/>
     <w:pPr>
       <w:keepNext/>
       <w:keepLines/>
@@ -878,10 +1274,10 @@
       <w:szCs w:val="24"/>
     </w:rPr>
   </w:style>
-  <w:style w:type="paragraph" w:styleId="5">
+  <w:style w:type="paragraph" w:styleId="Heading5">
     <w:name w:val="heading 5"/>
-    <w:basedOn w:val="a"/>
-    <w:next w:val="a"/>
+    <w:basedOn w:val="Normal"/>
+    <w:next w:val="Normal"/>
     <w:pPr>
       <w:keepNext/>
       <w:keepLines/>
@@ -893,10 +1289,10 @@
       <w:color w:val="666666"/>
     </w:rPr>
   </w:style>
-  <w:style w:type="paragraph" w:styleId="6">
+  <w:style w:type="paragraph" w:styleId="Heading6">
     <w:name w:val="heading 6"/>
-    <w:basedOn w:val="a"/>
-    <w:next w:val="a"/>
+    <w:basedOn w:val="Normal"/>
+    <w:next w:val="Normal"/>
     <w:pPr>
       <w:keepNext/>
       <w:keepLines/>
@@ -909,13 +1305,12 @@
       <w:color w:val="666666"/>
     </w:rPr>
   </w:style>
-  <w:style w:type="character" w:default="1" w:styleId="a0">
+  <w:style w:type="character" w:default="1" w:styleId="DefaultParagraphFont">
     <w:name w:val="Default Paragraph Font"/>
     <w:uiPriority w:val="1"/>
-    <w:semiHidden/>
     <w:unhideWhenUsed/>
   </w:style>
-  <w:style w:type="table" w:default="1" w:styleId="a1">
+  <w:style w:type="table" w:default="1" w:styleId="TableNormal">
     <w:name w:val="Normal Table"/>
     <w:uiPriority w:val="99"/>
     <w:semiHidden/>
@@ -930,16 +1325,16 @@
       </w:tblCellMar>
     </w:tblPr>
   </w:style>
-  <w:style w:type="numbering" w:default="1" w:styleId="a2">
+  <w:style w:type="numbering" w:default="1" w:styleId="NoList">
     <w:name w:val="No List"/>
     <w:uiPriority w:val="99"/>
     <w:semiHidden/>
     <w:unhideWhenUsed/>
   </w:style>
-  <w:style w:type="paragraph" w:styleId="a3">
+  <w:style w:type="paragraph" w:styleId="Title">
     <w:name w:val="Title"/>
-    <w:basedOn w:val="a"/>
-    <w:next w:val="a"/>
+    <w:basedOn w:val="Normal"/>
+    <w:next w:val="Normal"/>
     <w:pPr>
       <w:keepNext/>
       <w:keepLines/>
@@ -951,10 +1346,10 @@
       <w:szCs w:val="52"/>
     </w:rPr>
   </w:style>
-  <w:style w:type="paragraph" w:styleId="a4">
+  <w:style w:type="paragraph" w:styleId="Subtitle">
     <w:name w:val="Subtitle"/>
-    <w:basedOn w:val="a"/>
-    <w:next w:val="a"/>
+    <w:basedOn w:val="Normal"/>
+    <w:next w:val="Normal"/>
     <w:pPr>
       <w:keepNext/>
       <w:keepLines/>
@@ -969,7 +1364,7 @@
   </w:style>
   <w:style w:type="character" w:styleId="Hyperlink">
     <w:name w:val="Hyperlink"/>
-    <w:basedOn w:val="a0"/>
+    <w:basedOn w:val="DefaultParagraphFont"/>
     <w:uiPriority w:val="99"/>
     <w:semiHidden/>
     <w:unhideWhenUsed/>
@@ -977,6 +1372,73 @@
     <w:rPr>
       <w:color w:val="0000FF"/>
       <w:u w:val="single"/>
+    </w:rPr>
+  </w:style>
+  <w:style w:type="paragraph" w:styleId="NormalWeb">
+    <w:name w:val="Normal (Web)"/>
+    <w:basedOn w:val="Normal"/>
+    <w:uiPriority w:val="99"/>
+    <w:semiHidden/>
+    <w:unhideWhenUsed/>
+    <w:rsid w:val="006F65C3"/>
+    <w:pPr>
+      <w:spacing w:before="100" w:beforeAutospacing="1" w:after="100" w:afterAutospacing="1" w:line="240" w:lineRule="auto"/>
+    </w:pPr>
+    <w:rPr>
+      <w:rFonts w:ascii="Times New Roman" w:eastAsia="Times New Roman" w:hAnsi="Times New Roman" w:cs="Times New Roman"/>
+      <w:color w:val="auto"/>
+      <w:sz w:val="24"/>
+      <w:szCs w:val="24"/>
+    </w:rPr>
+  </w:style>
+  <w:style w:type="paragraph" w:styleId="HTMLPreformatted">
+    <w:name w:val="HTML Preformatted"/>
+    <w:basedOn w:val="Normal"/>
+    <w:link w:val="HTMLPreformattedChar"/>
+    <w:uiPriority w:val="99"/>
+    <w:semiHidden/>
+    <w:unhideWhenUsed/>
+    <w:rsid w:val="00CE401B"/>
+    <w:pPr>
+      <w:tabs>
+        <w:tab w:val="left" w:pos="916"/>
+        <w:tab w:val="left" w:pos="1832"/>
+        <w:tab w:val="left" w:pos="2748"/>
+        <w:tab w:val="left" w:pos="3664"/>
+        <w:tab w:val="left" w:pos="4580"/>
+        <w:tab w:val="left" w:pos="5496"/>
+        <w:tab w:val="left" w:pos="6412"/>
+        <w:tab w:val="left" w:pos="7328"/>
+        <w:tab w:val="left" w:pos="8244"/>
+        <w:tab w:val="left" w:pos="9160"/>
+        <w:tab w:val="left" w:pos="10076"/>
+        <w:tab w:val="left" w:pos="10992"/>
+        <w:tab w:val="left" w:pos="11908"/>
+        <w:tab w:val="left" w:pos="12824"/>
+        <w:tab w:val="left" w:pos="13740"/>
+        <w:tab w:val="left" w:pos="14656"/>
+      </w:tabs>
+      <w:spacing w:line="240" w:lineRule="auto"/>
+    </w:pPr>
+    <w:rPr>
+      <w:rFonts w:ascii="Courier New" w:eastAsia="Times New Roman" w:hAnsi="Courier New" w:cs="Courier New"/>
+      <w:color w:val="auto"/>
+      <w:sz w:val="20"/>
+      <w:szCs w:val="20"/>
+    </w:rPr>
+  </w:style>
+  <w:style w:type="character" w:customStyle="1" w:styleId="HTMLPreformattedChar">
+    <w:name w:val="HTML Preformatted Char"/>
+    <w:basedOn w:val="DefaultParagraphFont"/>
+    <w:link w:val="HTMLPreformatted"/>
+    <w:uiPriority w:val="99"/>
+    <w:semiHidden/>
+    <w:rsid w:val="00CE401B"/>
+    <w:rPr>
+      <w:rFonts w:ascii="Courier New" w:eastAsia="Times New Roman" w:hAnsi="Courier New" w:cs="Courier New"/>
+      <w:color w:val="auto"/>
+      <w:sz w:val="20"/>
+      <w:szCs w:val="20"/>
     </w:rPr>
   </w:style>
 </w:styles>

</xml_diff>